<commit_message>
Se realizan varios Ajustes en la Etapa Preliminar y etapa Procesos
</commit_message>
<xml_diff>
--- a/output/templates_GCC/Plantilla_Caratula.docx
+++ b/output/templates_GCC/Plantilla_Caratula.docx
@@ -1840,6 +1840,86 @@
                 <w:szCs w:val="16"/>
               </w:rPr>
               <w:t>${Remisorio}</w:t>
+            </w:r>
+          </w:p>
+        </w:tc>
+      </w:tr>
+      <w:tr>
+        <w:tc>
+          <w:tcPr>
+            <w:tcW w:w="4414" w:type="dxa"/>
+            <w:vAlign w:val="center"/>
+          </w:tcPr>
+          <w:p>
+            <w:pPr>
+              <w:pStyle w:val="NormalWeb"/>
+              <w:spacing w:before="0" w:beforeAutospacing="0" w:after="0" w:afterAutospacing="0" w:line="360" w:lineRule="auto"/>
+              <w:rPr>
+                <w:rFonts w:ascii="Arial" w:hAnsi="Arial" w:cs="Arial"/>
+                <w:b/>
+                <w:bCs/>
+                <w:color w:val="000000"/>
+                <w:sz w:val="16"/>
+                <w:szCs w:val="16"/>
+              </w:rPr>
+            </w:pPr>
+            <w:r>
+              <w:rPr>
+                <w:rFonts w:ascii="Arial" w:hAnsi="Arial" w:cs="Arial"/>
+                <w:b/>
+                <w:bCs/>
+                <w:color w:val="000000"/>
+                <w:sz w:val="16"/>
+                <w:szCs w:val="16"/>
+              </w:rPr>
+              <w:t>OBSERVACIONES</w:t>
+            </w:r>
+          </w:p>
+        </w:tc>
+        <w:tc>
+          <w:tcPr>
+            <w:tcW w:w="4414" w:type="dxa"/>
+            <w:vAlign w:val="center"/>
+          </w:tcPr>
+          <w:p>
+            <w:pPr>
+              <w:pStyle w:val="NormalWeb"/>
+              <w:spacing w:before="0" w:beforeAutospacing="0" w:after="0" w:afterAutospacing="0" w:line="360" w:lineRule="auto"/>
+              <w:rPr>
+                <w:rFonts w:ascii="Arial" w:hAnsi="Arial" w:cs="Arial"/>
+                <w:color w:val="000000"/>
+                <w:sz w:val="16"/>
+                <w:szCs w:val="16"/>
+              </w:rPr>
+            </w:pPr>
+            <w:r>
+              <w:rPr>
+                <w:rFonts w:ascii="Arial" w:hAnsi="Arial" w:cs="Arial"/>
+                <w:color w:val="000000"/>
+                <w:sz w:val="16"/>
+                <w:szCs w:val="16"/>
+              </w:rPr>
+              <w:t>${</w:t>
+            </w:r>
+            <w:proofErr w:type="spellStart"/>
+            <w:r>
+              <w:rPr>
+                <w:rFonts w:ascii="Arial" w:hAnsi="Arial" w:cs="Arial"/>
+                <w:color w:val="000000"/>
+                <w:sz w:val="16"/>
+                <w:szCs w:val="16"/>
+              </w:rPr>
+              <w:t>ObserChequeo</w:t>
+            </w:r>
+            <w:proofErr w:type="spellEnd"/>
+            <w:r>
+              <w:rPr>
+                <w:rFonts w:ascii="Arial" w:hAnsi="Arial" w:cs="Arial"/>
+                <w:color w:val="000000"/>
+                <w:sz w:val="16"/>
+                <w:szCs w:val="16"/>
+              </w:rPr>
+              <w:t>}</w:t>
             </w:r>
           </w:p>
         </w:tc>

</xml_diff>